<commit_message>
introducing myself - Jonathan Gonzalez - Assessment 1
</commit_message>
<xml_diff>
--- a/PROG6001.docx
+++ b/PROG6001.docx
@@ -41,15 +41,20 @@
     </w:p>
     <w:p>
       <w:r>
-        <w:t>&gt;&gt;</w:t>
+        <w:t>https://github.com/jonathangonzalezbotero</w:t>
+      </w:r>
+    </w:p>
+    <w:p>
+      <w:r>
+        <w:t xml:space="preserve">My name is Jonathan Gonzalez, I am introducing myself </w:t>
       </w:r>
       <w:proofErr w:type="gramStart"/>
       <w:r>
-        <w:t>&gt;  your</w:t>
+        <w:t>in order to</w:t>
       </w:r>
       <w:proofErr w:type="gramEnd"/>
       <w:r>
-        <w:t xml:space="preserve"> stuff after this line &gt;&gt;&gt;</w:t>
+        <w:t xml:space="preserve"> complete the document proposal for my new role at Microsoft. I am too excited to be part of the Microsoft’s team and I hope to learn and grow in a professional manner in this new position as much as possible.</w:t>
       </w:r>
     </w:p>
     <w:p>

</xml_diff>